<commit_message>
NotificationManager add/remove; Improve UI
</commit_message>
<xml_diff>
--- a/Quality Attributes.docx
+++ b/Quality Attributes.docx
@@ -3179,8 +3179,544 @@
         </w:rPr>
         <w:t>:</w:t>
       </w:r>
+    </w:p>
+    <w:p>
+      <w:pPr>
+        <w:rPr>
+          <w:b/>
+        </w:rPr>
+      </w:pPr>
+    </w:p>
+    <w:p>
+      <w:pPr>
+        <w:rPr>
+          <w:b/>
+        </w:rPr>
+      </w:pPr>
+    </w:p>
+    <w:p>
+      <w:pPr>
+        <w:rPr>
+          <w:b/>
+        </w:rPr>
+      </w:pPr>
+    </w:p>
+    <w:p>
+      <w:pPr>
+        <w:rPr>
+          <w:b/>
+        </w:rPr>
+      </w:pPr>
+    </w:p>
+    <w:p>
+      <w:pPr>
+        <w:rPr>
+          <w:b/>
+        </w:rPr>
+      </w:pPr>
+    </w:p>
+    <w:p>
+      <w:pPr>
+        <w:rPr>
+          <w:b/>
+        </w:rPr>
+      </w:pPr>
+    </w:p>
+    <w:p>
+      <w:pPr>
+        <w:rPr>
+          <w:b/>
+        </w:rPr>
+      </w:pPr>
+    </w:p>
+    <w:p>
+      <w:pPr>
+        <w:rPr>
+          <w:b/>
+        </w:rPr>
+      </w:pPr>
+    </w:p>
+    <w:p>
+      <w:pPr>
+        <w:rPr>
+          <w:b/>
+        </w:rPr>
+      </w:pPr>
+      <w:proofErr w:type="spellStart"/>
+      <w:r>
+        <w:rPr>
+          <w:b/>
+        </w:rPr>
+        <w:t>Reusability</w:t>
+      </w:r>
+      <w:proofErr w:type="spellEnd"/>
+      <w:r>
+        <w:rPr>
+          <w:b/>
+        </w:rPr>
+        <w:t>:</w:t>
+      </w:r>
       <w:bookmarkStart w:id="0" w:name="_GoBack"/>
       <w:bookmarkEnd w:id="0"/>
+    </w:p>
+    <w:p>
+      <w:pPr>
+        <w:rPr>
+          <w:b/>
+        </w:rPr>
+      </w:pPr>
+    </w:p>
+    <w:p>
+      <w:pPr>
+        <w:rPr>
+          <w:b/>
+        </w:rPr>
+      </w:pPr>
+      <w:r>
+        <w:rPr>
+          <w:b/>
+          <w:noProof/>
+          <w:lang w:val="en-US"/>
+        </w:rPr>
+        <mc:AlternateContent>
+          <mc:Choice Requires="wpg">
+            <w:drawing>
+              <wp:anchor distT="0" distB="0" distL="114300" distR="114300" simplePos="0" relativeHeight="251695104" behindDoc="0" locked="0" layoutInCell="1" allowOverlap="1" wp14:anchorId="32479A5E" wp14:editId="7FF9D792">
+                <wp:simplePos x="0" y="0"/>
+                <wp:positionH relativeFrom="margin">
+                  <wp:posOffset>0</wp:posOffset>
+                </wp:positionH>
+                <wp:positionV relativeFrom="paragraph">
+                  <wp:posOffset>0</wp:posOffset>
+                </wp:positionV>
+                <wp:extent cx="5939789" cy="1793768"/>
+                <wp:effectExtent l="0" t="0" r="0" b="0"/>
+                <wp:wrapNone/>
+                <wp:docPr id="216" name="Agrupar 216"/>
+                <wp:cNvGraphicFramePr/>
+                <a:graphic xmlns:a="http://schemas.openxmlformats.org/drawingml/2006/main">
+                  <a:graphicData uri="http://schemas.microsoft.com/office/word/2010/wordprocessingGroup">
+                    <wpg:wgp>
+                      <wpg:cNvGrpSpPr/>
+                      <wpg:grpSpPr>
+                        <a:xfrm>
+                          <a:off x="0" y="0"/>
+                          <a:ext cx="5939789" cy="1793768"/>
+                          <a:chOff x="0" y="0"/>
+                          <a:chExt cx="5940004" cy="1794076"/>
+                        </a:xfrm>
+                        <a:noFill/>
+                      </wpg:grpSpPr>
+                      <wpg:grpSp>
+                        <wpg:cNvPr id="218" name="Agrupar 218"/>
+                        <wpg:cNvGrpSpPr/>
+                        <wpg:grpSpPr>
+                          <a:xfrm>
+                            <a:off x="0" y="0"/>
+                            <a:ext cx="5940004" cy="1794076"/>
+                            <a:chOff x="0" y="0"/>
+                            <a:chExt cx="5940004" cy="1794076"/>
+                          </a:xfrm>
+                          <a:grpFill/>
+                        </wpg:grpSpPr>
+                        <wps:wsp>
+                          <wps:cNvPr id="219" name="Caixa de Texto 2"/>
+                          <wps:cNvSpPr txBox="1">
+                            <a:spLocks noChangeArrowheads="1"/>
+                          </wps:cNvSpPr>
+                          <wps:spPr bwMode="auto">
+                            <a:xfrm>
+                              <a:off x="187626" y="1302586"/>
+                              <a:ext cx="1138555" cy="491490"/>
+                            </a:xfrm>
+                            <a:prstGeom prst="rect">
+                              <a:avLst/>
+                            </a:prstGeom>
+                            <a:grpFill/>
+                            <a:ln w="9525">
+                              <a:noFill/>
+                              <a:miter lim="800000"/>
+                              <a:headEnd/>
+                              <a:tailEnd/>
+                            </a:ln>
+                          </wps:spPr>
+                          <wps:txbx>
+                            <w:txbxContent>
+                              <w:p>
+                                <w:r>
+                                  <w:rPr>
+                                    <w:noProof/>
+                                  </w:rPr>
+                                  <w:t>Stakeholder</w:t>
+                                </w:r>
+                              </w:p>
+                            </w:txbxContent>
+                          </wps:txbx>
+                          <wps:bodyPr rot="0" vert="horz" wrap="square" lIns="91440" tIns="45720" rIns="91440" bIns="45720" anchor="t" anchorCtr="0">
+                            <a:noAutofit/>
+                          </wps:bodyPr>
+                        </wps:wsp>
+                        <pic:pic xmlns:pic="http://schemas.openxmlformats.org/drawingml/2006/picture">
+                          <pic:nvPicPr>
+                            <pic:cNvPr id="220" name="Imagem 220" descr="https://lh3.googleusercontent.com/5SmU-hSl0OJ3zNmIJ1bckFuLyAZjrsPOAOCGg44tWIYZozprFsXZV2wTYuxe3XhgefYJLcmJUSde3vMipz5oZ20U2-Mt0XoFc0kHzFSL9b2ILLd-MsAdr-xJuqZBIWHF1Q8JUdeR"/>
+                            <pic:cNvPicPr>
+                              <a:picLocks noChangeAspect="1"/>
+                            </pic:cNvPicPr>
+                          </pic:nvPicPr>
+                          <pic:blipFill>
+                            <a:blip r:embed="rId6">
+                              <a:duotone>
+                                <a:schemeClr val="accent5">
+                                  <a:shade val="45000"/>
+                                  <a:satMod val="135000"/>
+                                </a:schemeClr>
+                                <a:prstClr val="white"/>
+                              </a:duotone>
+                              <a:extLst>
+                                <a:ext uri="{BEBA8EAE-BF5A-486C-A8C5-ECC9F3942E4B}">
+                                  <a14:imgProps xmlns:a14="http://schemas.microsoft.com/office/drawing/2010/main">
+                                    <a14:imgLayer r:embed="rId7">
+                                      <a14:imgEffect>
+                                        <a14:sharpenSoften amount="25000"/>
+                                      </a14:imgEffect>
+                                      <a14:imgEffect>
+                                        <a14:saturation sat="400000"/>
+                                      </a14:imgEffect>
+                                    </a14:imgLayer>
+                                  </a14:imgProps>
+                                </a:ext>
+                                <a:ext uri="{28A0092B-C50C-407E-A947-70E740481C1C}">
+                                  <a14:useLocalDpi xmlns:a14="http://schemas.microsoft.com/office/drawing/2010/main" val="0"/>
+                                </a:ext>
+                              </a:extLst>
+                            </a:blip>
+                            <a:srcRect/>
+                            <a:stretch>
+                              <a:fillRect/>
+                            </a:stretch>
+                          </pic:blipFill>
+                          <pic:spPr bwMode="auto">
+                            <a:xfrm>
+                              <a:off x="0" y="0"/>
+                              <a:ext cx="5731510" cy="1396365"/>
+                            </a:xfrm>
+                            <a:prstGeom prst="rect">
+                              <a:avLst/>
+                            </a:prstGeom>
+                            <a:grpFill/>
+                            <a:ln>
+                              <a:noFill/>
+                            </a:ln>
+                          </pic:spPr>
+                        </pic:pic>
+                        <wps:wsp>
+                          <wps:cNvPr id="221" name="Caixa de Texto 2"/>
+                          <wps:cNvSpPr txBox="1">
+                            <a:spLocks noChangeArrowheads="1"/>
+                          </wps:cNvSpPr>
+                          <wps:spPr bwMode="auto">
+                            <a:xfrm>
+                              <a:off x="871268" y="543570"/>
+                              <a:ext cx="1431399" cy="448310"/>
+                            </a:xfrm>
+                            <a:prstGeom prst="rect">
+                              <a:avLst/>
+                            </a:prstGeom>
+                            <a:grpFill/>
+                            <a:ln w="9525">
+                              <a:noFill/>
+                              <a:miter lim="800000"/>
+                              <a:headEnd/>
+                              <a:tailEnd/>
+                            </a:ln>
+                          </wps:spPr>
+                          <wps:txbx>
+                            <w:txbxContent>
+                              <w:p>
+                                <w:pPr>
+                                  <w:jc w:val="center"/>
+                                </w:pPr>
+                                <w:r>
+                                  <w:t>Mudar a camada de dados</w:t>
+                                </w:r>
+                              </w:p>
+                            </w:txbxContent>
+                          </wps:txbx>
+                          <wps:bodyPr rot="0" vert="horz" wrap="square" lIns="91440" tIns="45720" rIns="91440" bIns="45720" anchor="t" anchorCtr="0">
+                            <a:noAutofit/>
+                          </wps:bodyPr>
+                        </wps:wsp>
+                        <wps:wsp>
+                          <wps:cNvPr id="222" name="Caixa de Texto 2"/>
+                          <wps:cNvSpPr txBox="1">
+                            <a:spLocks noChangeArrowheads="1"/>
+                          </wps:cNvSpPr>
+                          <wps:spPr bwMode="auto">
+                            <a:xfrm>
+                              <a:off x="2070181" y="1155244"/>
+                              <a:ext cx="1483903" cy="448310"/>
+                            </a:xfrm>
+                            <a:prstGeom prst="rect">
+                              <a:avLst/>
+                            </a:prstGeom>
+                            <a:grpFill/>
+                            <a:ln w="9525">
+                              <a:noFill/>
+                              <a:miter lim="800000"/>
+                              <a:headEnd/>
+                              <a:tailEnd/>
+                            </a:ln>
+                          </wps:spPr>
+                          <wps:txbx>
+                            <w:txbxContent>
+                              <w:p>
+                                <w:pPr>
+                                  <w:jc w:val="center"/>
+                                </w:pPr>
+                                <w:r>
+                                  <w:t>Modo operação: normal</w:t>
+                                </w:r>
+                              </w:p>
+                            </w:txbxContent>
+                          </wps:txbx>
+                          <wps:bodyPr rot="0" vert="horz" wrap="square" lIns="91440" tIns="45720" rIns="91440" bIns="45720" anchor="t" anchorCtr="0">
+                            <a:noAutofit/>
+                          </wps:bodyPr>
+                        </wps:wsp>
+                        <wps:wsp>
+                          <wps:cNvPr id="223" name="Caixa de Texto 2"/>
+                          <wps:cNvSpPr txBox="1">
+                            <a:spLocks noChangeArrowheads="1"/>
+                          </wps:cNvSpPr>
+                          <wps:spPr bwMode="auto">
+                            <a:xfrm>
+                              <a:off x="3312422" y="560622"/>
+                              <a:ext cx="1328589" cy="431165"/>
+                            </a:xfrm>
+                            <a:prstGeom prst="rect">
+                              <a:avLst/>
+                            </a:prstGeom>
+                            <a:grpFill/>
+                            <a:ln w="9525">
+                              <a:noFill/>
+                              <a:miter lim="800000"/>
+                              <a:headEnd/>
+                              <a:tailEnd/>
+                            </a:ln>
+                          </wps:spPr>
+                          <wps:txbx>
+                            <w:txbxContent>
+                              <w:p>
+                                <w:pPr>
+                                  <w:jc w:val="center"/>
+                                </w:pPr>
+                                <w:r>
+                                  <w:t>Camada de dados mudada</w:t>
+                                </w:r>
+                              </w:p>
+                            </w:txbxContent>
+                          </wps:txbx>
+                          <wps:bodyPr rot="0" vert="horz" wrap="square" lIns="91440" tIns="45720" rIns="91440" bIns="45720" anchor="t" anchorCtr="0">
+                            <a:noAutofit/>
+                          </wps:bodyPr>
+                        </wps:wsp>
+                        <wps:wsp>
+                          <wps:cNvPr id="224" name="Caixa de Texto 2"/>
+                          <wps:cNvSpPr txBox="1">
+                            <a:spLocks noChangeArrowheads="1"/>
+                          </wps:cNvSpPr>
+                          <wps:spPr bwMode="auto">
+                            <a:xfrm>
+                              <a:off x="4404082" y="1097200"/>
+                              <a:ext cx="1535922" cy="448310"/>
+                            </a:xfrm>
+                            <a:prstGeom prst="rect">
+                              <a:avLst/>
+                            </a:prstGeom>
+                            <a:grpFill/>
+                            <a:ln w="9525">
+                              <a:noFill/>
+                              <a:miter lim="800000"/>
+                              <a:headEnd/>
+                              <a:tailEnd/>
+                            </a:ln>
+                          </wps:spPr>
+                          <wps:txbx>
+                            <w:txbxContent>
+                              <w:p>
+                                <w:pPr>
+                                  <w:jc w:val="center"/>
+                                </w:pPr>
+                                <w:r>
+                                  <w:t xml:space="preserve">Duração &lt; </w:t>
+                                </w:r>
+                                <w:r>
+                                  <w:t>15</w:t>
+                                </w:r>
+                                <w:r>
+                                  <w:t xml:space="preserve"> dias</w:t>
+                                </w:r>
+                              </w:p>
+                            </w:txbxContent>
+                          </wps:txbx>
+                          <wps:bodyPr rot="0" vert="horz" wrap="square" lIns="91440" tIns="45720" rIns="91440" bIns="45720" anchor="t" anchorCtr="0">
+                            <a:noAutofit/>
+                          </wps:bodyPr>
+                        </wps:wsp>
+                      </wpg:grpSp>
+                      <wps:wsp>
+                        <wps:cNvPr id="225" name="Caixa de Texto 2"/>
+                        <wps:cNvSpPr txBox="1">
+                          <a:spLocks noChangeArrowheads="1"/>
+                        </wps:cNvSpPr>
+                        <wps:spPr bwMode="auto">
+                          <a:xfrm>
+                            <a:off x="2363548" y="465744"/>
+                            <a:ext cx="871358" cy="448310"/>
+                          </a:xfrm>
+                          <a:prstGeom prst="rect">
+                            <a:avLst/>
+                          </a:prstGeom>
+                          <a:grpFill/>
+                          <a:ln w="9525">
+                            <a:noFill/>
+                            <a:miter lim="800000"/>
+                            <a:headEnd/>
+                            <a:tailEnd/>
+                          </a:ln>
+                        </wps:spPr>
+                        <wps:txbx>
+                          <w:txbxContent>
+                            <w:p>
+                              <w:r>
+                                <w:rPr>
+                                  <w:noProof/>
+                                </w:rPr>
+                                <w:t>TradingApp</w:t>
+                              </w:r>
+                            </w:p>
+                          </w:txbxContent>
+                        </wps:txbx>
+                        <wps:bodyPr rot="0" vert="horz" wrap="square" lIns="91440" tIns="45720" rIns="91440" bIns="45720" anchor="t" anchorCtr="0">
+                          <a:noAutofit/>
+                        </wps:bodyPr>
+                      </wps:wsp>
+                    </wpg:wgp>
+                  </a:graphicData>
+                </a:graphic>
+                <wp14:sizeRelH relativeFrom="margin">
+                  <wp14:pctWidth>0</wp14:pctWidth>
+                </wp14:sizeRelH>
+                <wp14:sizeRelV relativeFrom="margin">
+                  <wp14:pctHeight>0</wp14:pctHeight>
+                </wp14:sizeRelV>
+              </wp:anchor>
+            </w:drawing>
+          </mc:Choice>
+          <mc:Fallback>
+            <w:pict>
+              <v:group w14:anchorId="32479A5E" id="Agrupar 216" o:spid="_x0000_s1080" style="position:absolute;margin-left:0;margin-top:0;width:467.7pt;height:141.25pt;z-index:251695104;mso-position-horizontal-relative:margin;mso-width-relative:margin;mso-height-relative:margin" coordsize="59400,17940" o:gfxdata="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">
+                <v:group id="Agrupar 218" o:spid="_x0000_s1081" style="position:absolute;width:59400;height:17940" coordsize="59400,17940" o:gfxdata="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">
+                  <v:shape id="_x0000_s1082" type="#_x0000_t202" style="position:absolute;left:1876;top:13025;width:11385;height:4915;visibility:visible;mso-wrap-style:square;v-text-anchor:top" o:gfxdata="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" filled="f" stroked="f">
+                    <v:textbox>
+                      <w:txbxContent>
+                        <w:p>
+                          <w:r>
+                            <w:rPr>
+                              <w:noProof/>
+                            </w:rPr>
+                            <w:t>Stakeholder</w:t>
+                          </w:r>
+                        </w:p>
+                      </w:txbxContent>
+                    </v:textbox>
+                  </v:shape>
+                  <v:shape id="Imagem 220" o:spid="_x0000_s1083" type="#_x0000_t75" alt="https://lh3.googleusercontent.com/5SmU-hSl0OJ3zNmIJ1bckFuLyAZjrsPOAOCGg44tWIYZozprFsXZV2wTYuxe3XhgefYJLcmJUSde3vMipz5oZ20U2-Mt0XoFc0kHzFSL9b2ILLd-MsAdr-xJuqZBIWHF1Q8JUdeR" style="position:absolute;width:57315;height:13963;visibility:visible;mso-wrap-style:square" o:gfxdata="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">
+                    <v:imagedata r:id="rId8" o:title="5SmU-hSl0OJ3zNmIJ1bckFuLyAZjrsPOAOCGg44tWIYZozprFsXZV2wTYuxe3XhgefYJLcmJUSde3vMipz5oZ20U2-Mt0XoFc0kHzFSL9b2ILLd-MsAdr-xJuqZBIWHF1Q8JUdeR" recolortarget="#1b456c [1448]"/>
+                  </v:shape>
+                  <v:shape id="_x0000_s1084" type="#_x0000_t202" style="position:absolute;left:8712;top:5435;width:14314;height:4483;visibility:visible;mso-wrap-style:square;v-text-anchor:top" o:gfxdata="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" filled="f" stroked="f">
+                    <v:textbox>
+                      <w:txbxContent>
+                        <w:p>
+                          <w:pPr>
+                            <w:jc w:val="center"/>
+                          </w:pPr>
+                          <w:r>
+                            <w:t>Mudar a camada de dados</w:t>
+                          </w:r>
+                        </w:p>
+                      </w:txbxContent>
+                    </v:textbox>
+                  </v:shape>
+                  <v:shape id="_x0000_s1085" type="#_x0000_t202" style="position:absolute;left:20701;top:11552;width:14839;height:4483;visibility:visible;mso-wrap-style:square;v-text-anchor:top" o:gfxdata="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" filled="f" stroked="f">
+                    <v:textbox>
+                      <w:txbxContent>
+                        <w:p>
+                          <w:pPr>
+                            <w:jc w:val="center"/>
+                          </w:pPr>
+                          <w:r>
+                            <w:t>Modo operação: normal</w:t>
+                          </w:r>
+                        </w:p>
+                      </w:txbxContent>
+                    </v:textbox>
+                  </v:shape>
+                  <v:shape id="_x0000_s1086" type="#_x0000_t202" style="position:absolute;left:33124;top:5606;width:13286;height:4311;visibility:visible;mso-wrap-style:square;v-text-anchor:top" o:gfxdata="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" filled="f" stroked="f">
+                    <v:textbox>
+                      <w:txbxContent>
+                        <w:p>
+                          <w:pPr>
+                            <w:jc w:val="center"/>
+                          </w:pPr>
+                          <w:r>
+                            <w:t>Camada de dados mudada</w:t>
+                          </w:r>
+                        </w:p>
+                      </w:txbxContent>
+                    </v:textbox>
+                  </v:shape>
+                  <v:shape id="_x0000_s1087" type="#_x0000_t202" style="position:absolute;left:44040;top:10972;width:15360;height:4483;visibility:visible;mso-wrap-style:square;v-text-anchor:top" o:gfxdata="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" filled="f" stroked="f">
+                    <v:textbox>
+                      <w:txbxContent>
+                        <w:p>
+                          <w:pPr>
+                            <w:jc w:val="center"/>
+                          </w:pPr>
+                          <w:r>
+                            <w:t xml:space="preserve">Duração &lt; </w:t>
+                          </w:r>
+                          <w:r>
+                            <w:t>15</w:t>
+                          </w:r>
+                          <w:r>
+                            <w:t xml:space="preserve"> dias</w:t>
+                          </w:r>
+                        </w:p>
+                      </w:txbxContent>
+                    </v:textbox>
+                  </v:shape>
+                </v:group>
+                <v:shape id="_x0000_s1088" type="#_x0000_t202" style="position:absolute;left:23635;top:4657;width:8714;height:4483;visibility:visible;mso-wrap-style:square;v-text-anchor:top" o:gfxdata="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" filled="f" stroked="f">
+                  <v:textbox>
+                    <w:txbxContent>
+                      <w:p>
+                        <w:r>
+                          <w:rPr>
+                            <w:noProof/>
+                          </w:rPr>
+                          <w:t>TradingApp</w:t>
+                        </w:r>
+                      </w:p>
+                    </w:txbxContent>
+                  </v:textbox>
+                </v:shape>
+                <w10:wrap anchorx="margin"/>
+              </v:group>
+            </w:pict>
+          </mc:Fallback>
+        </mc:AlternateContent>
+      </w:r>
     </w:p>
     <w:sectPr>
       <w:pgSz w:w="11906" w:h="16838"/>

</xml_diff>